<commit_message>
Add suggester Name Label
</commit_message>
<xml_diff>
--- a/Document/소프트웨어공학_CtrlZ팀_MRD_SRS.docx
+++ b/Document/소프트웨어공학_CtrlZ팀_MRD_SRS.docx
@@ -1309,6 +1309,20 @@
               </w:rPr>
               <w:t>교수, 조교, 학생이 시스템을 사용한다.</w:t>
             </w:r>
+            <w:r>
+              <w:rPr>
+                <w:rFonts w:ascii="맑은 고딕" w:eastAsia="맑은 고딕" w:hAnsi="맑은 고딕" w:hint="eastAsia"/>
+              </w:rPr>
+              <w:t xml:space="preserve"> </w:t>
+            </w:r>
+            <w:r>
+              <w:rPr>
+                <w:rFonts w:ascii="맑은 고딕" w:eastAsia="맑은 고딕" w:hAnsi="맑은 고딕" w:hint="eastAsia"/>
+                <w:color w:val="4472C4" w:themeColor="accent5"/>
+                <w:sz w:val="16"/>
+              </w:rPr>
+              <w:t>(윤준호)</w:t>
+            </w:r>
           </w:p>
           <w:p>
             <w:pPr>
@@ -1334,6 +1348,20 @@
               </w:rPr>
               <w:t>과제를 등록한다.</w:t>
             </w:r>
+            <w:r>
+              <w:rPr>
+                <w:rFonts w:ascii="맑은 고딕" w:eastAsia="맑은 고딕" w:hAnsi="맑은 고딕" w:hint="eastAsia"/>
+              </w:rPr>
+              <w:t xml:space="preserve"> </w:t>
+            </w:r>
+            <w:r>
+              <w:rPr>
+                <w:rFonts w:ascii="맑은 고딕" w:eastAsia="맑은 고딕" w:hAnsi="맑은 고딕" w:hint="eastAsia"/>
+                <w:color w:val="4472C4" w:themeColor="accent5"/>
+                <w:sz w:val="16"/>
+              </w:rPr>
+              <w:t>(유동규)</w:t>
+            </w:r>
           </w:p>
           <w:p>
             <w:pPr>
@@ -1353,6 +1381,20 @@
               </w:rPr>
               <w:t>학생은 교수, 조교가 올린 과제를 확인하고, 제출한다.</w:t>
             </w:r>
+            <w:r>
+              <w:rPr>
+                <w:rFonts w:ascii="맑은 고딕" w:eastAsia="맑은 고딕" w:hAnsi="맑은 고딕" w:hint="eastAsia"/>
+              </w:rPr>
+              <w:t xml:space="preserve"> </w:t>
+            </w:r>
+            <w:r>
+              <w:rPr>
+                <w:rFonts w:ascii="맑은 고딕" w:eastAsia="맑은 고딕" w:hAnsi="맑은 고딕" w:hint="eastAsia"/>
+                <w:color w:val="4472C4" w:themeColor="accent5"/>
+                <w:sz w:val="16"/>
+              </w:rPr>
+              <w:t>(유동규)</w:t>
+            </w:r>
           </w:p>
           <w:p>
             <w:pPr>
@@ -1372,6 +1414,20 @@
               </w:rPr>
               <w:t>학생이 과제를 올리면 교수, 조교에게 알림이 간다.</w:t>
             </w:r>
+            <w:r>
+              <w:rPr>
+                <w:rFonts w:ascii="맑은 고딕" w:eastAsia="맑은 고딕" w:hAnsi="맑은 고딕" w:hint="eastAsia"/>
+              </w:rPr>
+              <w:t xml:space="preserve"> </w:t>
+            </w:r>
+            <w:r>
+              <w:rPr>
+                <w:rFonts w:ascii="맑은 고딕" w:eastAsia="맑은 고딕" w:hAnsi="맑은 고딕" w:hint="eastAsia"/>
+                <w:color w:val="4472C4" w:themeColor="accent5"/>
+                <w:sz w:val="16"/>
+              </w:rPr>
+              <w:t>(박동원)</w:t>
+            </w:r>
           </w:p>
           <w:p>
             <w:pPr>
@@ -1391,6 +1447,20 @@
               </w:rPr>
               <w:t>학생이 과제를 제출하면 제출 되었다고 알림이 뜬다.</w:t>
             </w:r>
+            <w:r>
+              <w:rPr>
+                <w:rFonts w:ascii="맑은 고딕" w:eastAsia="맑은 고딕" w:hAnsi="맑은 고딕" w:hint="eastAsia"/>
+              </w:rPr>
+              <w:t xml:space="preserve"> </w:t>
+            </w:r>
+            <w:r>
+              <w:rPr>
+                <w:rFonts w:ascii="맑은 고딕" w:eastAsia="맑은 고딕" w:hAnsi="맑은 고딕" w:hint="eastAsia"/>
+                <w:color w:val="4472C4" w:themeColor="accent5"/>
+                <w:sz w:val="16"/>
+              </w:rPr>
+              <w:t>(박동원)</w:t>
+            </w:r>
           </w:p>
           <w:p>
             <w:pPr>
@@ -1410,6 +1480,20 @@
               </w:rPr>
               <w:t>교수, 조교는 학생이 제출한 과제를 확인하고 평가 및 코멘트를 단다.</w:t>
             </w:r>
+            <w:r>
+              <w:rPr>
+                <w:rFonts w:ascii="맑은 고딕" w:eastAsia="맑은 고딕" w:hAnsi="맑은 고딕" w:hint="eastAsia"/>
+              </w:rPr>
+              <w:t xml:space="preserve"> </w:t>
+            </w:r>
+            <w:r>
+              <w:rPr>
+                <w:rFonts w:ascii="맑은 고딕" w:eastAsia="맑은 고딕" w:hAnsi="맑은 고딕" w:hint="eastAsia"/>
+                <w:color w:val="4472C4" w:themeColor="accent5"/>
+                <w:sz w:val="16"/>
+              </w:rPr>
+              <w:t>(유동규)</w:t>
+            </w:r>
           </w:p>
           <w:p>
             <w:pPr>
@@ -1429,6 +1513,20 @@
               </w:rPr>
               <w:t>교수, 조교가 과제를 평가하면 학생에게 알림이 간다.</w:t>
             </w:r>
+            <w:r>
+              <w:rPr>
+                <w:rFonts w:ascii="맑은 고딕" w:eastAsia="맑은 고딕" w:hAnsi="맑은 고딕" w:hint="eastAsia"/>
+              </w:rPr>
+              <w:t xml:space="preserve"> </w:t>
+            </w:r>
+            <w:r>
+              <w:rPr>
+                <w:rFonts w:ascii="맑은 고딕" w:eastAsia="맑은 고딕" w:hAnsi="맑은 고딕" w:hint="eastAsia"/>
+                <w:color w:val="4472C4" w:themeColor="accent5"/>
+                <w:sz w:val="16"/>
+              </w:rPr>
+              <w:t>(박동원)</w:t>
+            </w:r>
           </w:p>
           <w:p>
             <w:pPr>
@@ -1448,6 +1546,20 @@
               </w:rPr>
               <w:t>학생은 교수, 조교에게 질문이 가능하다.</w:t>
             </w:r>
+            <w:r>
+              <w:rPr>
+                <w:rFonts w:ascii="맑은 고딕" w:eastAsia="맑은 고딕" w:hAnsi="맑은 고딕" w:hint="eastAsia"/>
+              </w:rPr>
+              <w:t xml:space="preserve"> </w:t>
+            </w:r>
+            <w:r>
+              <w:rPr>
+                <w:rFonts w:ascii="맑은 고딕" w:eastAsia="맑은 고딕" w:hAnsi="맑은 고딕" w:hint="eastAsia"/>
+                <w:color w:val="4472C4" w:themeColor="accent5"/>
+                <w:sz w:val="16"/>
+              </w:rPr>
+              <w:t>(이승진)</w:t>
+            </w:r>
           </w:p>
           <w:p>
             <w:pPr>
@@ -1466,6 +1578,20 @@
                 <w:rFonts w:ascii="맑은 고딕" w:eastAsia="맑은 고딕" w:hAnsi="맑은 고딕" w:hint="eastAsia"/>
               </w:rPr>
               <w:t>교수, 조교는 학생의 질문에 답변이 가능하다.</w:t>
+            </w:r>
+            <w:r>
+              <w:rPr>
+                <w:rFonts w:ascii="맑은 고딕" w:eastAsia="맑은 고딕" w:hAnsi="맑은 고딕" w:hint="eastAsia"/>
+              </w:rPr>
+              <w:t xml:space="preserve"> </w:t>
+            </w:r>
+            <w:r>
+              <w:rPr>
+                <w:rFonts w:ascii="맑은 고딕" w:eastAsia="맑은 고딕" w:hAnsi="맑은 고딕" w:hint="eastAsia"/>
+                <w:color w:val="4472C4" w:themeColor="accent5"/>
+                <w:sz w:val="16"/>
+              </w:rPr>
+              <w:t>(이승진)</w:t>
             </w:r>
           </w:p>
         </w:tc>
@@ -1554,6 +1680,20 @@
                 <w:rFonts w:ascii="맑은 고딕" w:eastAsia="맑은 고딕" w:hAnsi="맑은 고딕" w:hint="eastAsia"/>
               </w:rPr>
               <w:t>학생은 자기 자신의 과제 및 채점 결과만 볼 수 있다.</w:t>
+            </w:r>
+            <w:r>
+              <w:rPr>
+                <w:rFonts w:ascii="맑은 고딕" w:eastAsia="맑은 고딕" w:hAnsi="맑은 고딕" w:hint="eastAsia"/>
+              </w:rPr>
+              <w:t xml:space="preserve"> </w:t>
+            </w:r>
+            <w:r>
+              <w:rPr>
+                <w:rFonts w:ascii="맑은 고딕" w:eastAsia="맑은 고딕" w:hAnsi="맑은 고딕" w:hint="eastAsia"/>
+                <w:color w:val="4472C4" w:themeColor="accent5"/>
+                <w:sz w:val="16"/>
+              </w:rPr>
+              <w:t>(윤준호)</w:t>
             </w:r>
           </w:p>
         </w:tc>
@@ -1809,6 +1949,20 @@
               </w:rPr>
               <w:t>각 강의마다 과제 게시판이 따로 있다.</w:t>
             </w:r>
+            <w:r>
+              <w:rPr>
+                <w:rFonts w:ascii="맑은 고딕" w:eastAsia="맑은 고딕" w:hAnsi="맑은 고딕" w:hint="eastAsia"/>
+              </w:rPr>
+              <w:t xml:space="preserve"> </w:t>
+            </w:r>
+            <w:r>
+              <w:rPr>
+                <w:rFonts w:ascii="맑은 고딕" w:eastAsia="맑은 고딕" w:hAnsi="맑은 고딕" w:hint="eastAsia"/>
+                <w:color w:val="4472C4" w:themeColor="accent5"/>
+                <w:sz w:val="16"/>
+              </w:rPr>
+              <w:t>(박동원)</w:t>
+            </w:r>
           </w:p>
           <w:p>
             <w:pPr>
@@ -1843,6 +1997,14 @@
               </w:rPr>
               <w:t xml:space="preserve">. </w:t>
             </w:r>
+            <w:r>
+              <w:rPr>
+                <w:rFonts w:ascii="맑은 고딕" w:eastAsia="맑은 고딕" w:hAnsi="맑은 고딕" w:hint="eastAsia"/>
+                <w:color w:val="4472C4" w:themeColor="accent5"/>
+                <w:sz w:val="16"/>
+              </w:rPr>
+              <w:t>(유동규)</w:t>
+            </w:r>
           </w:p>
           <w:p>
             <w:pPr>
@@ -1863,6 +2025,14 @@
               </w:rPr>
               <w:t xml:space="preserve">. 교수, 조교는 게시판에 자신이 지금 강의중인 과목의 과제게시판만 들어 갈 수 있다. </w:t>
             </w:r>
+            <w:r>
+              <w:rPr>
+                <w:rFonts w:ascii="맑은 고딕" w:eastAsia="맑은 고딕" w:hAnsi="맑은 고딕" w:hint="eastAsia"/>
+                <w:color w:val="4472C4" w:themeColor="accent5"/>
+                <w:sz w:val="16"/>
+              </w:rPr>
+              <w:t>(이승진)</w:t>
+            </w:r>
           </w:p>
           <w:p>
             <w:pPr>
@@ -1896,6 +2066,14 @@
               </w:rPr>
               <w:t xml:space="preserve"> 된 자신의 과제만 열람과 수정이 가능하다. </w:t>
             </w:r>
+            <w:r>
+              <w:rPr>
+                <w:rFonts w:ascii="맑은 고딕" w:eastAsia="맑은 고딕" w:hAnsi="맑은 고딕" w:hint="eastAsia"/>
+                <w:color w:val="4472C4" w:themeColor="accent5"/>
+                <w:sz w:val="16"/>
+              </w:rPr>
+              <w:t>(유동규)</w:t>
+            </w:r>
           </w:p>
           <w:p>
             <w:pPr>
@@ -1920,7 +2098,21 @@
               <w:rPr>
                 <w:rFonts w:ascii="맑은 고딕" w:eastAsia="맑은 고딕" w:hAnsi="맑은 고딕"/>
               </w:rPr>
-              <w:t xml:space="preserve">. 학생들은 게시판에 자신이 수강중인 과목의 과제게시판만 들어 갈 수 있다.  </w:t>
+              <w:t>. 학생들은 게시판에 자신이 수강중인 과목의 과제게시판만 들어 갈 수 있다</w:t>
+            </w:r>
+            <w:r>
+              <w:rPr>
+                <w:rFonts w:ascii="맑은 고딕" w:eastAsia="맑은 고딕" w:hAnsi="맑은 고딕"/>
+              </w:rPr>
+              <w:t xml:space="preserve">. </w:t>
+            </w:r>
+            <w:r>
+              <w:rPr>
+                <w:rFonts w:ascii="맑은 고딕" w:eastAsia="맑은 고딕" w:hAnsi="맑은 고딕" w:hint="eastAsia"/>
+                <w:color w:val="4472C4" w:themeColor="accent5"/>
+                <w:sz w:val="16"/>
+              </w:rPr>
+              <w:t>(박동원)</w:t>
             </w:r>
           </w:p>
           <w:p>
@@ -1948,6 +2140,14 @@
               </w:rPr>
               <w:t xml:space="preserve">. 학생들이 과제를 제출한 시간이 포함된 알림이 학생이 제출하자마자 바로 전송된다. </w:t>
             </w:r>
+            <w:r>
+              <w:rPr>
+                <w:rFonts w:ascii="맑은 고딕" w:eastAsia="맑은 고딕" w:hAnsi="맑은 고딕" w:hint="eastAsia"/>
+                <w:color w:val="4472C4" w:themeColor="accent5"/>
+                <w:sz w:val="16"/>
+              </w:rPr>
+              <w:t>(윤준호)</w:t>
+            </w:r>
           </w:p>
           <w:p>
             <w:pPr>
@@ -1974,6 +2174,20 @@
               </w:rPr>
               <w:t>. 학생들이 과제를 올리면 교수와 조교에게 실시간 알림 창이 뜬다.</w:t>
             </w:r>
+            <w:r>
+              <w:rPr>
+                <w:rFonts w:ascii="맑은 고딕" w:eastAsia="맑은 고딕" w:hAnsi="맑은 고딕" w:hint="eastAsia"/>
+              </w:rPr>
+              <w:t xml:space="preserve"> </w:t>
+            </w:r>
+            <w:r>
+              <w:rPr>
+                <w:rFonts w:ascii="맑은 고딕" w:eastAsia="맑은 고딕" w:hAnsi="맑은 고딕" w:hint="eastAsia"/>
+                <w:color w:val="4472C4" w:themeColor="accent5"/>
+                <w:sz w:val="16"/>
+              </w:rPr>
+              <w:t>(박동원)</w:t>
+            </w:r>
           </w:p>
           <w:p>
             <w:pPr>
@@ -1994,6 +2208,20 @@
               </w:rPr>
               <w:t>1. 만약 조교 및 교수가 시스템에 접속하고 있지 않으면 알림이 가지 않는다.</w:t>
             </w:r>
+            <w:r>
+              <w:rPr>
+                <w:rFonts w:ascii="맑은 고딕" w:eastAsia="맑은 고딕" w:hAnsi="맑은 고딕" w:hint="eastAsia"/>
+              </w:rPr>
+              <w:t xml:space="preserve"> </w:t>
+            </w:r>
+            <w:r>
+              <w:rPr>
+                <w:rFonts w:ascii="맑은 고딕" w:eastAsia="맑은 고딕" w:hAnsi="맑은 고딕" w:hint="eastAsia"/>
+                <w:color w:val="4472C4" w:themeColor="accent5"/>
+                <w:sz w:val="16"/>
+              </w:rPr>
+              <w:t>(유동규)</w:t>
+            </w:r>
           </w:p>
           <w:p>
             <w:pPr>
@@ -2013,6 +2241,20 @@
                 <w:rFonts w:ascii="맑은 고딕" w:eastAsia="맑은 고딕" w:hAnsi="맑은 고딕"/>
               </w:rPr>
               <w:t>2. 후에 시스템에 접속할 시 밀려있던 알림이 한번에 전송된다</w:t>
+            </w:r>
+            <w:r>
+              <w:rPr>
+                <w:rFonts w:ascii="맑은 고딕" w:eastAsia="맑은 고딕" w:hAnsi="맑은 고딕" w:hint="eastAsia"/>
+              </w:rPr>
+              <w:t xml:space="preserve">. </w:t>
+            </w:r>
+            <w:r>
+              <w:rPr>
+                <w:rFonts w:ascii="맑은 고딕" w:eastAsia="맑은 고딕" w:hAnsi="맑은 고딕" w:hint="eastAsia"/>
+                <w:color w:val="4472C4" w:themeColor="accent5"/>
+                <w:sz w:val="16"/>
+              </w:rPr>
+              <w:t>(유동규)</w:t>
             </w:r>
           </w:p>
         </w:tc>
@@ -2133,12 +2375,28 @@
               </w:rPr>
               <w:t xml:space="preserve"> 형태로 올린다.</w:t>
             </w:r>
+            <w:r>
+              <w:rPr>
+                <w:rFonts w:ascii="맑은 고딕" w:eastAsia="맑은 고딕" w:hAnsi="맑은 고딕" w:hint="eastAsia"/>
+              </w:rPr>
+              <w:t xml:space="preserve"> </w:t>
+            </w:r>
+            <w:r>
+              <w:rPr>
+                <w:rFonts w:ascii="맑은 고딕" w:eastAsia="맑은 고딕" w:hAnsi="맑은 고딕" w:hint="eastAsia"/>
+                <w:color w:val="4472C4" w:themeColor="accent5"/>
+                <w:sz w:val="16"/>
+              </w:rPr>
+              <w:t>(유동규)</w:t>
+            </w:r>
           </w:p>
           <w:p>
             <w:pPr>
               <w:ind w:leftChars="200" w:left="400"/>
               <w:rPr>
                 <w:rFonts w:ascii="맑은 고딕" w:eastAsia="맑은 고딕" w:hAnsi="맑은 고딕"/>
+                <w:color w:val="4472C4" w:themeColor="accent5"/>
+                <w:sz w:val="16"/>
               </w:rPr>
             </w:pPr>
             <w:r>
@@ -2165,6 +2423,14 @@
               </w:rPr>
               <w:t xml:space="preserve">저장된다. </w:t>
             </w:r>
+            <w:r>
+              <w:rPr>
+                <w:rFonts w:ascii="맑은 고딕" w:eastAsia="맑은 고딕" w:hAnsi="맑은 고딕" w:hint="eastAsia"/>
+                <w:color w:val="4472C4" w:themeColor="accent5"/>
+                <w:sz w:val="16"/>
+              </w:rPr>
+              <w:t>(이승진)</w:t>
+            </w:r>
           </w:p>
           <w:p>
             <w:pPr>
@@ -2203,6 +2469,20 @@
               </w:rPr>
               <w:t xml:space="preserve"> 채점 결과가 수치 화 가능하면 평균점수를 낸다.</w:t>
             </w:r>
+            <w:r>
+              <w:rPr>
+                <w:rFonts w:ascii="맑은 고딕" w:eastAsia="맑은 고딕" w:hAnsi="맑은 고딕" w:hint="eastAsia"/>
+              </w:rPr>
+              <w:t xml:space="preserve"> </w:t>
+            </w:r>
+            <w:r>
+              <w:rPr>
+                <w:rFonts w:ascii="맑은 고딕" w:eastAsia="맑은 고딕" w:hAnsi="맑은 고딕" w:hint="eastAsia"/>
+                <w:color w:val="4472C4" w:themeColor="accent5"/>
+                <w:sz w:val="16"/>
+              </w:rPr>
+              <w:t>(윤준호)</w:t>
+            </w:r>
           </w:p>
           <w:p>
             <w:pPr>
@@ -2223,6 +2503,20 @@
               </w:rPr>
               <w:t>1. 교수 및 조교에게는 각 점수대 별 인원과 과제의 평균점수를 보여준다.</w:t>
             </w:r>
+            <w:r>
+              <w:rPr>
+                <w:rFonts w:ascii="맑은 고딕" w:eastAsia="맑은 고딕" w:hAnsi="맑은 고딕" w:hint="eastAsia"/>
+              </w:rPr>
+              <w:t xml:space="preserve"> </w:t>
+            </w:r>
+            <w:r>
+              <w:rPr>
+                <w:rFonts w:ascii="맑은 고딕" w:eastAsia="맑은 고딕" w:hAnsi="맑은 고딕" w:hint="eastAsia"/>
+                <w:color w:val="4472C4" w:themeColor="accent5"/>
+                <w:sz w:val="16"/>
+              </w:rPr>
+              <w:t>(윤준호)</w:t>
+            </w:r>
           </w:p>
           <w:p>
             <w:pPr>
@@ -2243,6 +2537,20 @@
               </w:rPr>
               <w:t>2. 학생에게는 평균점수 및 자기점수를 보여준다.</w:t>
             </w:r>
+            <w:r>
+              <w:rPr>
+                <w:rFonts w:ascii="맑은 고딕" w:eastAsia="맑은 고딕" w:hAnsi="맑은 고딕" w:hint="eastAsia"/>
+              </w:rPr>
+              <w:t xml:space="preserve"> </w:t>
+            </w:r>
+            <w:r>
+              <w:rPr>
+                <w:rFonts w:ascii="맑은 고딕" w:eastAsia="맑은 고딕" w:hAnsi="맑은 고딕" w:hint="eastAsia"/>
+                <w:color w:val="4472C4" w:themeColor="accent5"/>
+                <w:sz w:val="18"/>
+              </w:rPr>
+              <w:t>(이승진)</w:t>
+            </w:r>
           </w:p>
           <w:p>
             <w:pPr>
@@ -2263,6 +2571,20 @@
               </w:rPr>
               <w:t>3. 만약 수치화 불가능 할 시 과제 제출유무를 막대그래프로 표시해준다.</w:t>
             </w:r>
+            <w:r>
+              <w:rPr>
+                <w:rFonts w:ascii="맑은 고딕" w:eastAsia="맑은 고딕" w:hAnsi="맑은 고딕" w:hint="eastAsia"/>
+              </w:rPr>
+              <w:t xml:space="preserve"> </w:t>
+            </w:r>
+            <w:r>
+              <w:rPr>
+                <w:rFonts w:ascii="맑은 고딕" w:eastAsia="맑은 고딕" w:hAnsi="맑은 고딕" w:hint="eastAsia"/>
+                <w:color w:val="4472C4" w:themeColor="accent5"/>
+                <w:sz w:val="16"/>
+              </w:rPr>
+              <w:t>(유동규)</w:t>
+            </w:r>
           </w:p>
           <w:p>
             <w:pPr>
@@ -2283,6 +2605,20 @@
               </w:rPr>
               <w:t>. 학생에게 실시간 알림 창이 뜬다.</w:t>
             </w:r>
+            <w:r>
+              <w:rPr>
+                <w:rFonts w:ascii="맑은 고딕" w:eastAsia="맑은 고딕" w:hAnsi="맑은 고딕" w:hint="eastAsia"/>
+              </w:rPr>
+              <w:t xml:space="preserve"> </w:t>
+            </w:r>
+            <w:r>
+              <w:rPr>
+                <w:rFonts w:ascii="맑은 고딕" w:eastAsia="맑은 고딕" w:hAnsi="맑은 고딕" w:hint="eastAsia"/>
+                <w:color w:val="4472C4" w:themeColor="accent5"/>
+                <w:sz w:val="16"/>
+              </w:rPr>
+              <w:t>(박동원)</w:t>
+            </w:r>
           </w:p>
           <w:p>
             <w:pPr>
@@ -2303,6 +2639,20 @@
               </w:rPr>
               <w:t>1. 만약 해당하는 학생이 시스템에 접속해 있지 않으면 알림이 가지 않는다.</w:t>
             </w:r>
+            <w:r>
+              <w:rPr>
+                <w:rFonts w:ascii="맑은 고딕" w:eastAsia="맑은 고딕" w:hAnsi="맑은 고딕" w:hint="eastAsia"/>
+              </w:rPr>
+              <w:t xml:space="preserve"> </w:t>
+            </w:r>
+            <w:r>
+              <w:rPr>
+                <w:rFonts w:ascii="맑은 고딕" w:eastAsia="맑은 고딕" w:hAnsi="맑은 고딕" w:hint="eastAsia"/>
+                <w:color w:val="4472C4" w:themeColor="accent5"/>
+                <w:sz w:val="16"/>
+              </w:rPr>
+              <w:t>(유동규)</w:t>
+            </w:r>
           </w:p>
           <w:p>
             <w:pPr>
@@ -2322,6 +2672,20 @@
                 <w:rFonts w:ascii="맑은 고딕" w:eastAsia="맑은 고딕" w:hAnsi="맑은 고딕"/>
               </w:rPr>
               <w:t>2. 후에 시스템에 학생이 접속할 시 밀려있던 알림이 한번에 전송된다.</w:t>
+            </w:r>
+            <w:r>
+              <w:rPr>
+                <w:rFonts w:ascii="맑은 고딕" w:eastAsia="맑은 고딕" w:hAnsi="맑은 고딕" w:hint="eastAsia"/>
+              </w:rPr>
+              <w:t xml:space="preserve"> </w:t>
+            </w:r>
+            <w:r>
+              <w:rPr>
+                <w:rFonts w:ascii="맑은 고딕" w:eastAsia="맑은 고딕" w:hAnsi="맑은 고딕" w:hint="eastAsia"/>
+                <w:color w:val="4472C4" w:themeColor="accent5"/>
+                <w:sz w:val="16"/>
+              </w:rPr>
+              <w:t>(이승진)</w:t>
             </w:r>
           </w:p>
         </w:tc>
@@ -2417,6 +2781,20 @@
               </w:rPr>
               <w:t>1. 학생들은 교수나 조교에게 질문 글을 올릴 수 있으며, 질문을 비공개나 공개 글로 설정 가능하다.</w:t>
             </w:r>
+            <w:r>
+              <w:rPr>
+                <w:rFonts w:ascii="맑은 고딕" w:eastAsia="맑은 고딕" w:hAnsi="맑은 고딕" w:hint="eastAsia"/>
+              </w:rPr>
+              <w:t xml:space="preserve"> </w:t>
+            </w:r>
+            <w:r>
+              <w:rPr>
+                <w:rFonts w:ascii="맑은 고딕" w:eastAsia="맑은 고딕" w:hAnsi="맑은 고딕" w:hint="eastAsia"/>
+                <w:color w:val="4472C4" w:themeColor="accent5"/>
+                <w:sz w:val="16"/>
+              </w:rPr>
+              <w:t>(이승진)</w:t>
+            </w:r>
           </w:p>
           <w:p>
             <w:pPr>
@@ -2451,6 +2829,20 @@
               </w:rPr>
               <w:t xml:space="preserve"> 자동으로 공개 처리된다.</w:t>
             </w:r>
+            <w:r>
+              <w:rPr>
+                <w:rFonts w:ascii="맑은 고딕" w:eastAsia="맑은 고딕" w:hAnsi="맑은 고딕" w:hint="eastAsia"/>
+              </w:rPr>
+              <w:t xml:space="preserve"> </w:t>
+            </w:r>
+            <w:r>
+              <w:rPr>
+                <w:rFonts w:ascii="맑은 고딕" w:eastAsia="맑은 고딕" w:hAnsi="맑은 고딕" w:hint="eastAsia"/>
+                <w:color w:val="4472C4" w:themeColor="accent5"/>
+                <w:sz w:val="16"/>
+              </w:rPr>
+              <w:t>(윤준호)</w:t>
+            </w:r>
           </w:p>
           <w:p>
             <w:pPr>
@@ -2477,6 +2869,20 @@
                 <w:rFonts w:ascii="맑은 고딕" w:eastAsia="맑은 고딕" w:hAnsi="맑은 고딕"/>
               </w:rPr>
               <w:t xml:space="preserve"> 형태로 의견을 달 수 있다.</w:t>
+            </w:r>
+            <w:r>
+              <w:rPr>
+                <w:rFonts w:ascii="맑은 고딕" w:eastAsia="맑은 고딕" w:hAnsi="맑은 고딕" w:hint="eastAsia"/>
+              </w:rPr>
+              <w:t xml:space="preserve"> </w:t>
+            </w:r>
+            <w:r>
+              <w:rPr>
+                <w:rFonts w:ascii="맑은 고딕" w:eastAsia="맑은 고딕" w:hAnsi="맑은 고딕" w:hint="eastAsia"/>
+                <w:color w:val="4472C4" w:themeColor="accent5"/>
+                <w:sz w:val="16"/>
+              </w:rPr>
+              <w:t>(이승진)</w:t>
             </w:r>
           </w:p>
         </w:tc>
@@ -2489,7 +2895,7 @@
         <w:autoSpaceDE/>
         <w:autoSpaceDN/>
         <w:rPr>
-          <w:rFonts w:ascii="맑은 고딕" w:eastAsia="맑은 고딕" w:hAnsi="맑은 고딕" w:hint="eastAsia"/>
+          <w:rFonts w:ascii="맑은 고딕" w:eastAsia="맑은 고딕" w:hAnsi="맑은 고딕"/>
         </w:rPr>
       </w:pPr>
     </w:p>
@@ -2500,14 +2906,14 @@
         <w:autoSpaceDE/>
         <w:autoSpaceDN/>
         <w:rPr>
-          <w:rFonts w:ascii="맑은 고딕" w:eastAsia="맑은 고딕" w:hAnsi="맑은 고딕" w:hint="eastAsia"/>
+          <w:rFonts w:ascii="맑은 고딕" w:eastAsia="맑은 고딕" w:hAnsi="맑은 고딕"/>
         </w:rPr>
       </w:pPr>
     </w:p>
     <w:tbl>
       <w:tblPr>
         <w:tblStyle w:val="a5"/>
-        <w:tblpPr w:leftFromText="142" w:rightFromText="142" w:vertAnchor="page" w:horzAnchor="margin" w:tblpY="5211"/>
+        <w:tblpPr w:leftFromText="142" w:rightFromText="142" w:vertAnchor="page" w:horzAnchor="margin" w:tblpY="5598"/>
         <w:tblW w:w="9144" w:type="dxa"/>
         <w:tblLayout w:type="fixed"/>
         <w:tblLook w:val="04A0" w:firstRow="1" w:lastRow="0" w:firstColumn="1" w:lastColumn="0" w:noHBand="0" w:noVBand="1"/>
@@ -2568,6 +2974,8 @@
               </w:rPr>
               <w:t>보안</w:t>
             </w:r>
+            <w:bookmarkStart w:id="0" w:name="_GoBack"/>
+            <w:bookmarkEnd w:id="0"/>
           </w:p>
         </w:tc>
         <w:tc>
@@ -2618,6 +3026,14 @@
               </w:rPr>
               <w:t xml:space="preserve">학생은 자신의 게시물만 볼 수 있다. </w:t>
             </w:r>
+            <w:r>
+              <w:rPr>
+                <w:rFonts w:ascii="맑은 고딕" w:eastAsia="맑은 고딕" w:hAnsi="맑은 고딕" w:hint="eastAsia"/>
+                <w:color w:val="4472C4" w:themeColor="accent5"/>
+                <w:sz w:val="16"/>
+              </w:rPr>
+              <w:t>(이승진)</w:t>
+            </w:r>
           </w:p>
           <w:p>
             <w:pPr>
@@ -2636,6 +3052,20 @@
                 <w:rFonts w:ascii="맑은 고딕" w:eastAsia="맑은 고딕" w:hAnsi="맑은 고딕"/>
               </w:rPr>
               <w:t>학생에게 통계를 보여줄 때는 자신의 점수와 해당 과목의 평균점수 만을 보여준다.</w:t>
+            </w:r>
+            <w:r>
+              <w:rPr>
+                <w:rFonts w:ascii="맑은 고딕" w:eastAsia="맑은 고딕" w:hAnsi="맑은 고딕" w:hint="eastAsia"/>
+              </w:rPr>
+              <w:t xml:space="preserve"> </w:t>
+            </w:r>
+            <w:r>
+              <w:rPr>
+                <w:rFonts w:ascii="맑은 고딕" w:eastAsia="맑은 고딕" w:hAnsi="맑은 고딕" w:hint="eastAsia"/>
+                <w:color w:val="4472C4" w:themeColor="accent5"/>
+                <w:sz w:val="16"/>
+              </w:rPr>
+              <w:t>(유동규)</w:t>
             </w:r>
           </w:p>
         </w:tc>
@@ -2734,15 +3164,15 @@
               <w:rPr>
                 <w:rFonts w:ascii="맑은 고딕" w:eastAsia="맑은 고딕" w:hAnsi="맑은 고딕"/>
               </w:rPr>
-              <w:t>. 한 학기가 끝나면 한 학기간</w:t>
-            </w:r>
-            <w:bookmarkStart w:id="0" w:name="_GoBack"/>
-            <w:bookmarkEnd w:id="0"/>
-            <w:r>
-              <w:rPr>
-                <w:rFonts w:ascii="맑은 고딕" w:eastAsia="맑은 고딕" w:hAnsi="맑은 고딕"/>
-              </w:rPr>
-              <w:t xml:space="preserve"> 저장된 과제와 코멘트를 지운다. </w:t>
+              <w:t xml:space="preserve">. 한 학기가 끝나면 한 학기간 저장된 과제와 코멘트를 지운다. </w:t>
+            </w:r>
+            <w:r>
+              <w:rPr>
+                <w:rFonts w:ascii="맑은 고딕" w:eastAsia="맑은 고딕" w:hAnsi="맑은 고딕" w:hint="eastAsia"/>
+                <w:color w:val="4472C4" w:themeColor="accent5"/>
+                <w:sz w:val="16"/>
+              </w:rPr>
+              <w:t>(박동원)</w:t>
             </w:r>
           </w:p>
           <w:p>
@@ -2763,6 +3193,14 @@
               </w:rPr>
               <w:t xml:space="preserve">. 사용자 요구 게시판을 만들어 주말과 공휴일을 제외한 날의 13시, 17시에 모니터링 한다. </w:t>
             </w:r>
+            <w:r>
+              <w:rPr>
+                <w:rFonts w:ascii="맑은 고딕" w:eastAsia="맑은 고딕" w:hAnsi="맑은 고딕" w:hint="eastAsia"/>
+                <w:color w:val="4472C4" w:themeColor="accent5"/>
+                <w:sz w:val="16"/>
+              </w:rPr>
+              <w:t>(윤준호)</w:t>
+            </w:r>
           </w:p>
           <w:p>
             <w:pPr>
@@ -2793,6 +3231,20 @@
                 <w:rFonts w:ascii="맑은 고딕" w:eastAsia="맑은 고딕" w:hAnsi="맑은 고딕"/>
               </w:rPr>
               <w:t xml:space="preserve"> 한 번 주기적으로 업데이트 한다.</w:t>
+            </w:r>
+            <w:r>
+              <w:rPr>
+                <w:rFonts w:ascii="맑은 고딕" w:eastAsia="맑은 고딕" w:hAnsi="맑은 고딕" w:hint="eastAsia"/>
+              </w:rPr>
+              <w:t xml:space="preserve"> </w:t>
+            </w:r>
+            <w:r>
+              <w:rPr>
+                <w:rFonts w:ascii="맑은 고딕" w:eastAsia="맑은 고딕" w:hAnsi="맑은 고딕" w:hint="eastAsia"/>
+                <w:color w:val="4472C4" w:themeColor="accent5"/>
+                <w:sz w:val="16"/>
+              </w:rPr>
+              <w:t>(유동규)</w:t>
             </w:r>
           </w:p>
         </w:tc>
@@ -2893,14 +3345,26 @@
               </w:rPr>
               <w:t>. 모든 알림은 최소 10초 안에 교수와 조교, 학생에게 알림이 간다</w:t>
             </w:r>
-            <w:proofErr w:type="gramStart"/>
-            <w:r>
-              <w:rPr>
-                <w:rFonts w:ascii="맑은 고딕" w:eastAsia="맑은 고딕" w:hAnsi="맑은 고딕"/>
-              </w:rPr>
-              <w:t>..</w:t>
-            </w:r>
-            <w:proofErr w:type="gramEnd"/>
+            <w:r>
+              <w:rPr>
+                <w:rFonts w:ascii="맑은 고딕" w:eastAsia="맑은 고딕" w:hAnsi="맑은 고딕"/>
+              </w:rPr>
+              <w:t>.</w:t>
+            </w:r>
+            <w:r>
+              <w:rPr>
+                <w:rFonts w:ascii="맑은 고딕" w:eastAsia="맑은 고딕" w:hAnsi="맑은 고딕" w:hint="eastAsia"/>
+              </w:rPr>
+              <w:t xml:space="preserve"> </w:t>
+            </w:r>
+            <w:r>
+              <w:rPr>
+                <w:rFonts w:ascii="맑은 고딕" w:eastAsia="맑은 고딕" w:hAnsi="맑은 고딕" w:hint="eastAsia"/>
+                <w:color w:val="4472C4" w:themeColor="accent5"/>
+                <w:sz w:val="16"/>
+              </w:rPr>
+              <w:t>(박동원)</w:t>
+            </w:r>
           </w:p>
         </w:tc>
       </w:tr>
@@ -3000,6 +3464,20 @@
                 <w:rFonts w:ascii="맑은 고딕" w:eastAsia="맑은 고딕" w:hAnsi="맑은 고딕"/>
               </w:rPr>
               <w:t>. 외국인 학생을 배려해 영어로도 시스템을 제공한다.</w:t>
+            </w:r>
+            <w:r>
+              <w:rPr>
+                <w:rFonts w:ascii="맑은 고딕" w:eastAsia="맑은 고딕" w:hAnsi="맑은 고딕" w:hint="eastAsia"/>
+              </w:rPr>
+              <w:t xml:space="preserve"> </w:t>
+            </w:r>
+            <w:r>
+              <w:rPr>
+                <w:rFonts w:ascii="맑은 고딕" w:eastAsia="맑은 고딕" w:hAnsi="맑은 고딕" w:hint="eastAsia"/>
+                <w:color w:val="4472C4" w:themeColor="accent5"/>
+                <w:sz w:val="18"/>
+              </w:rPr>
+              <w:t>(박동원)</w:t>
             </w:r>
           </w:p>
         </w:tc>
@@ -5810,7 +6288,7 @@
   <a:extraClrSchemeLst/>
   <a:extLst>
     <a:ext uri="{05A4C25C-085E-4340-85A3-A5531E510DB2}">
-      <thm15:themeFamily xmlns:thm15="http://schemas.microsoft.com/office/thememl/2012/main" xmlns="" name="Office Theme" id="{62F939B6-93AF-4DB8-9C6B-D6C7DFDC589F}" vid="{4A3C46E8-61CC-4603-A589-7422A47A8E4A}"/>
+      <thm15:themeFamily xmlns="" xmlns:thm15="http://schemas.microsoft.com/office/thememl/2012/main" name="Office Theme" id="{62F939B6-93AF-4DB8-9C6B-D6C7DFDC589F}" vid="{4A3C46E8-61CC-4603-A589-7422A47A8E4A}"/>
     </a:ext>
   </a:extLst>
 </a:theme>

</xml_diff>